<commit_message>
-Fleshed about GDD further. -Introduced new sub-sections. -Filled in the Initial/Developed Concept areas, to be reviewed at a later date.
</commit_message>
<xml_diff>
--- a/Design Documentation/GDD + HP - Bone Rush.docx
+++ b/Design Documentation/GDD + HP - Bone Rush.docx
@@ -151,10 +151,7 @@
             <w:fldChar w:fldCharType="begin"/>
           </w:r>
           <w:r>
-            <w:instrText xml:space="preserve"> PAGE</w:instrText>
-          </w:r>
-          <w:r>
-            <w:instrText xml:space="preserve">REF _xhk2j8q41uwp \h </w:instrText>
+            <w:instrText xml:space="preserve"> PAGEREF _xhk2j8q41uwp \h </w:instrText>
           </w:r>
           <w:r>
             <w:fldChar w:fldCharType="separate"/>
@@ -506,10 +503,7 @@
             <w:fldChar w:fldCharType="begin"/>
           </w:r>
           <w:r>
-            <w:instrText xml:space="preserve"> PAGEREF _k4f</w:instrText>
-          </w:r>
-          <w:r>
-            <w:instrText xml:space="preserve">cbxepelv2 \h </w:instrText>
+            <w:instrText xml:space="preserve"> PAGEREF _k4fcbxepelv2 \h </w:instrText>
           </w:r>
           <w:r>
             <w:fldChar w:fldCharType="separate"/>
@@ -631,13 +625,7 @@
               <w:rPr>
                 <w:color w:val="000000"/>
               </w:rPr>
-              <w:t>D</w:t>
-            </w:r>
-            <w:r>
-              <w:rPr>
-                <w:color w:val="000000"/>
-              </w:rPr>
-              <w:t>eveloped Mantra -</w:t>
+              <w:t>Developed Mantra -</w:t>
             </w:r>
           </w:hyperlink>
           <w:r>
@@ -919,10 +907,7 @@
             <w:fldChar w:fldCharType="begin"/>
           </w:r>
           <w:r>
-            <w:instrText xml:space="preserve"> PA</w:instrText>
-          </w:r>
-          <w:r>
-            <w:instrText xml:space="preserve">GEREF _s3hz6i25ftkx \h </w:instrText>
+            <w:instrText xml:space="preserve"> PAGEREF _s3hz6i25ftkx \h </w:instrText>
           </w:r>
           <w:r>
             <w:fldChar w:fldCharType="separate"/>
@@ -1133,13 +1118,7 @@
               <w:rPr>
                 <w:color w:val="000000"/>
               </w:rPr>
-              <w:t>Setti</w:t>
-            </w:r>
-            <w:r>
-              <w:rPr>
-                <w:color w:val="000000"/>
-              </w:rPr>
-              <w:t>ng -</w:t>
+              <w:t>Setting -</w:t>
             </w:r>
           </w:hyperlink>
           <w:r>
@@ -1739,7 +1718,6 @@
         <w:rPr>
           <w:rFonts w:asciiTheme="minorHAnsi" w:hAnsiTheme="minorHAnsi"/>
           <w:color w:val="666666"/>
-          <w:lang w:val="en-GB"/>
         </w:rPr>
       </w:pPr>
       <w:bookmarkStart w:id="19" w:name="_qxe6w3x477t5" w:colFirst="0" w:colLast="0"/>
@@ -1754,7 +1732,6 @@
         <w:rPr>
           <w:rFonts w:asciiTheme="minorHAnsi" w:hAnsiTheme="minorHAnsi"/>
           <w:color w:val="666666"/>
-          <w:lang w:val="en-GB"/>
         </w:rPr>
         <w:t xml:space="preserve"> Concept</w:t>
       </w:r>
@@ -1766,7 +1743,6 @@
           <w:rFonts w:ascii="Century" w:eastAsia="Helvetica Neue" w:hAnsi="Century" w:cs="Helvetica Neue"/>
           <w:sz w:val="20"/>
           <w:szCs w:val="20"/>
-          <w:lang w:val="en-GB"/>
         </w:rPr>
       </w:pPr>
       <w:r>
@@ -1774,7 +1750,6 @@
           <w:rFonts w:ascii="Century" w:eastAsia="Helvetica Neue" w:hAnsi="Century" w:cs="Helvetica Neue"/>
           <w:sz w:val="20"/>
           <w:szCs w:val="20"/>
-          <w:lang w:val="en-GB"/>
         </w:rPr>
         <w:t xml:space="preserve">Originally, the inspiration of Bone Rush derived from PCG (Procedurally generated games), such as a Binding of Isaac and Enter the </w:t>
       </w:r>
@@ -1784,7 +1759,6 @@
           <w:rFonts w:ascii="Century" w:eastAsia="Helvetica Neue" w:hAnsi="Century" w:cs="Helvetica Neue"/>
           <w:sz w:val="20"/>
           <w:szCs w:val="20"/>
-          <w:lang w:val="en-GB"/>
         </w:rPr>
         <w:t>Gungeon</w:t>
       </w:r>
@@ -1794,7 +1768,6 @@
           <w:rFonts w:ascii="Century" w:eastAsia="Helvetica Neue" w:hAnsi="Century" w:cs="Helvetica Neue"/>
           <w:sz w:val="20"/>
           <w:szCs w:val="20"/>
-          <w:lang w:val="en-GB"/>
         </w:rPr>
         <w:t>.</w:t>
       </w:r>
@@ -1803,7 +1776,6 @@
           <w:rFonts w:ascii="Century" w:eastAsia="Helvetica Neue" w:hAnsi="Century" w:cs="Helvetica Neue"/>
           <w:sz w:val="20"/>
           <w:szCs w:val="20"/>
-          <w:lang w:val="en-GB"/>
         </w:rPr>
         <w:t xml:space="preserve"> Taking aspects of gameplay from both games, our team decided to attempt to place our own spin on the PCG-</w:t>
       </w:r>
@@ -1813,28 +1785,15 @@
           <w:rFonts w:ascii="Century" w:eastAsia="Helvetica Neue" w:hAnsi="Century" w:cs="Helvetica Neue"/>
           <w:sz w:val="20"/>
           <w:szCs w:val="20"/>
-          <w:lang w:val="en-GB"/>
-        </w:rPr>
-        <w:t>e</w:t>
-      </w:r>
-      <w:bookmarkStart w:id="20" w:name="_GoBack"/>
-      <w:bookmarkEnd w:id="20"/>
+        </w:rPr>
+        <w:t>esque</w:t>
+      </w:r>
+      <w:proofErr w:type="spellEnd"/>
       <w:r>
         <w:rPr>
           <w:rFonts w:ascii="Century" w:eastAsia="Helvetica Neue" w:hAnsi="Century" w:cs="Helvetica Neue"/>
           <w:sz w:val="20"/>
           <w:szCs w:val="20"/>
-          <w:lang w:val="en-GB"/>
-        </w:rPr>
-        <w:t>sque</w:t>
-      </w:r>
-      <w:proofErr w:type="spellEnd"/>
-      <w:r>
-        <w:rPr>
-          <w:rFonts w:ascii="Century" w:eastAsia="Helvetica Neue" w:hAnsi="Century" w:cs="Helvetica Neue"/>
-          <w:sz w:val="20"/>
-          <w:szCs w:val="20"/>
-          <w:lang w:val="en-GB"/>
         </w:rPr>
         <w:t xml:space="preserve"> market by introducing several USPs; a scaling difficulty, a first-person roguelike and the use of PCG itself to create a (to an extent) randomised dungeon.</w:t>
       </w:r>
@@ -1849,7 +1808,6 @@
       <w:r>
         <w:rPr>
           <w:rFonts w:asciiTheme="minorHAnsi" w:hAnsiTheme="minorHAnsi"/>
-          <w:lang w:val="en-GB"/>
         </w:rPr>
         <w:t>Concept</w:t>
       </w:r>
@@ -1940,11 +1898,10 @@
         <w:pStyle w:val="Heading2"/>
         <w:rPr>
           <w:rFonts w:asciiTheme="minorHAnsi" w:hAnsiTheme="minorHAnsi"/>
-          <w:lang w:val="en-GB"/>
-        </w:rPr>
-      </w:pPr>
-      <w:bookmarkStart w:id="21" w:name="_pe2gzn4feotr" w:colFirst="0" w:colLast="0"/>
-      <w:bookmarkEnd w:id="21"/>
+        </w:rPr>
+      </w:pPr>
+      <w:bookmarkStart w:id="20" w:name="_pe2gzn4feotr" w:colFirst="0" w:colLast="0"/>
+      <w:bookmarkEnd w:id="20"/>
       <w:r>
         <w:t xml:space="preserve">Level Design </w:t>
       </w:r>
@@ -1964,11 +1921,33 @@
     </w:p>
     <w:p>
       <w:pPr>
+        <w:pStyle w:val="Heading3"/>
+        <w:ind w:firstLine="720"/>
+        <w:rPr>
+          <w:rFonts w:asciiTheme="minorHAnsi" w:hAnsiTheme="minorHAnsi"/>
+          <w:b w:val="0"/>
+        </w:rPr>
+      </w:pPr>
+      <w:r>
+        <w:rPr>
+          <w:b w:val="0"/>
+        </w:rPr>
+        <w:t>Gameplay Themes</w:t>
+      </w:r>
+      <w:r>
+        <w:rPr>
+          <w:b w:val="0"/>
+        </w:rPr>
+        <w:t xml:space="preserve"> –</w:t>
+      </w:r>
+    </w:p>
+    <w:p>
+      <w:pPr>
+        <w:pStyle w:val="Heading3"/>
         <w:rPr>
           <w:rFonts w:ascii="Helvetica Neue" w:eastAsia="Helvetica Neue" w:hAnsi="Helvetica Neue" w:cs="Helvetica Neue"/>
           <w:sz w:val="20"/>
           <w:szCs w:val="20"/>
-          <w:lang w:val="en-GB"/>
         </w:rPr>
       </w:pPr>
       <w:r>
@@ -1983,8 +1962,8 @@
           <w:color w:val="666666"/>
         </w:rPr>
       </w:pPr>
-      <w:bookmarkStart w:id="22" w:name="_pc16pwe44xin" w:colFirst="0" w:colLast="0"/>
-      <w:bookmarkEnd w:id="22"/>
+      <w:bookmarkStart w:id="21" w:name="_pc16pwe44xin" w:colFirst="0" w:colLast="0"/>
+      <w:bookmarkEnd w:id="21"/>
       <w:r>
         <w:rPr>
           <w:color w:val="666666"/>
@@ -2022,8 +2001,8 @@
       <w:pPr>
         <w:pStyle w:val="Heading2"/>
       </w:pPr>
-      <w:bookmarkStart w:id="23" w:name="_umsmcvba0zz1" w:colFirst="0" w:colLast="0"/>
-      <w:bookmarkEnd w:id="23"/>
+      <w:bookmarkStart w:id="22" w:name="_umsmcvba0zz1" w:colFirst="0" w:colLast="0"/>
+      <w:bookmarkEnd w:id="22"/>
       <w:r>
         <w:t xml:space="preserve">Pillar 3- </w:t>
       </w:r>
@@ -2039,8 +2018,8 @@
           <w:color w:val="666666"/>
         </w:rPr>
       </w:pPr>
-      <w:bookmarkStart w:id="24" w:name="_s3hz6i25ftkx" w:colFirst="0" w:colLast="0"/>
-      <w:bookmarkEnd w:id="24"/>
+      <w:bookmarkStart w:id="23" w:name="_s3hz6i25ftkx" w:colFirst="0" w:colLast="0"/>
+      <w:bookmarkEnd w:id="23"/>
       <w:r>
         <w:rPr>
           <w:color w:val="666666"/>
@@ -2069,8 +2048,8 @@
       <w:pPr>
         <w:pStyle w:val="Heading2"/>
       </w:pPr>
-      <w:bookmarkStart w:id="25" w:name="_z8uucjjkvkq9" w:colFirst="0" w:colLast="0"/>
-      <w:bookmarkEnd w:id="25"/>
+      <w:bookmarkStart w:id="24" w:name="_z8uucjjkvkq9" w:colFirst="0" w:colLast="0"/>
+      <w:bookmarkEnd w:id="24"/>
       <w:r>
         <w:t xml:space="preserve">Placeholder - </w:t>
       </w:r>
@@ -2088,8 +2067,8 @@
           <w:color w:val="666666"/>
         </w:rPr>
       </w:pPr>
-      <w:bookmarkStart w:id="26" w:name="_odals14l2po4" w:colFirst="0" w:colLast="0"/>
-      <w:bookmarkEnd w:id="26"/>
+      <w:bookmarkStart w:id="25" w:name="_odals14l2po4" w:colFirst="0" w:colLast="0"/>
+      <w:bookmarkEnd w:id="25"/>
       <w:r>
         <w:rPr>
           <w:color w:val="666666"/>
@@ -2118,8 +2097,8 @@
       <w:pPr>
         <w:pStyle w:val="Heading2"/>
       </w:pPr>
-      <w:bookmarkStart w:id="27" w:name="_b7n1slv9y0bk" w:colFirst="0" w:colLast="0"/>
-      <w:bookmarkEnd w:id="27"/>
+      <w:bookmarkStart w:id="26" w:name="_b7n1slv9y0bk" w:colFirst="0" w:colLast="0"/>
+      <w:bookmarkEnd w:id="26"/>
       <w:r>
         <w:t>Mechanics that are introduced through the story -</w:t>
       </w:r>
@@ -2137,16 +2116,52 @@
           <w:color w:val="666666"/>
         </w:rPr>
       </w:pPr>
-      <w:bookmarkStart w:id="28" w:name="_xpspkicfzn8v" w:colFirst="0" w:colLast="0"/>
+      <w:bookmarkStart w:id="27" w:name="_xpspkicfzn8v" w:colFirst="0" w:colLast="0"/>
+      <w:bookmarkEnd w:id="27"/>
+      <w:r>
+        <w:rPr>
+          <w:color w:val="666666"/>
+        </w:rPr>
+        <w:lastRenderedPageBreak/>
+        <w:t>Art</w:t>
+      </w:r>
+    </w:p>
+    <w:p>
+      <w:pPr>
+        <w:pStyle w:val="Heading2"/>
+      </w:pPr>
+      <w:r>
+        <w:t>Themes</w:t>
+      </w:r>
+      <w:r>
+        <w:t xml:space="preserve"> - </w:t>
+      </w:r>
+    </w:p>
+    <w:p>
+      <w:pPr>
+        <w:pStyle w:val="Heading2"/>
+      </w:pPr>
+      <w:r>
+        <w:t>Characters</w:t>
+      </w:r>
+      <w:r>
+        <w:t xml:space="preserve"> </w:t>
+      </w:r>
+      <w:r>
+        <w:t>–</w:t>
+      </w:r>
+      <w:bookmarkStart w:id="28" w:name="_GoBack"/>
       <w:bookmarkEnd w:id="28"/>
-      <w:r>
-        <w:rPr>
-          <w:color w:val="666666"/>
-        </w:rPr>
-        <w:lastRenderedPageBreak/>
-        <w:t>Art style</w:t>
-      </w:r>
-    </w:p>
+    </w:p>
+    <w:p>
+      <w:pPr>
+        <w:pStyle w:val="Heading2"/>
+      </w:pPr>
+      <w:r>
+        <w:t xml:space="preserve">Placeholder - </w:t>
+      </w:r>
+    </w:p>
+    <w:p/>
     <w:p>
       <w:pPr>
         <w:pStyle w:val="Heading1"/>
@@ -2159,9 +2174,43 @@
         <w:rPr>
           <w:color w:val="666666"/>
         </w:rPr>
-        <w:t>Music / Sound</w:t>
-      </w:r>
-    </w:p>
+        <w:t>Audio</w:t>
+      </w:r>
+    </w:p>
+    <w:p>
+      <w:pPr>
+        <w:pStyle w:val="Heading2"/>
+      </w:pPr>
+      <w:r>
+        <w:t>Music</w:t>
+      </w:r>
+      <w:r>
+        <w:t xml:space="preserve"> - </w:t>
+      </w:r>
+    </w:p>
+    <w:p>
+      <w:pPr>
+        <w:pStyle w:val="Heading2"/>
+      </w:pPr>
+      <w:r>
+        <w:t>Voiceover</w:t>
+      </w:r>
+      <w:r>
+        <w:t xml:space="preserve"> - </w:t>
+      </w:r>
+    </w:p>
+    <w:p>
+      <w:pPr>
+        <w:pStyle w:val="Heading2"/>
+      </w:pPr>
+      <w:r>
+        <w:t>Sound effects</w:t>
+      </w:r>
+      <w:r>
+        <w:t xml:space="preserve"> - </w:t>
+      </w:r>
+    </w:p>
+    <w:p/>
     <w:p>
       <w:pPr>
         <w:pStyle w:val="Heading1"/>
@@ -2203,8 +2252,6 @@
     <w:sectPr>
       <w:headerReference w:type="default" r:id="rId6"/>
       <w:footerReference w:type="default" r:id="rId7"/>
-      <w:headerReference w:type="first" r:id="rId8"/>
-      <w:footerReference w:type="first" r:id="rId9"/>
       <w:pgSz w:w="11909" w:h="16834"/>
       <w:pgMar w:top="1440" w:right="1440" w:bottom="1440" w:left="1440" w:header="285" w:footer="720" w:gutter="0"/>
       <w:pgNumType w:start="1"/>
@@ -2267,12 +2314,6 @@
 </w:ftr>
 </file>
 
-<file path=word/footer2.xml><?xml version="1.0" encoding="utf-8"?>
-<w:ftr xmlns:wpc="http://schemas.microsoft.com/office/word/2010/wordprocessingCanvas" xmlns:cx="http://schemas.microsoft.com/office/drawing/2014/chartex" xmlns:cx1="http://schemas.microsoft.com/office/drawing/2015/9/8/chartex" xmlns:cx2="http://schemas.microsoft.com/office/drawing/2015/10/21/chartex" xmlns:cx3="http://schemas.microsoft.com/office/drawing/2016/5/9/chartex" xmlns:cx4="http://schemas.microsoft.com/office/drawing/2016/5/10/chartex" xmlns:cx5="http://schemas.microsoft.com/office/drawing/2016/5/11/chartex" xmlns:cx6="http://schemas.microsoft.com/office/drawing/2016/5/12/chartex" xmlns:cx7="http://schemas.microsoft.com/office/drawing/2016/5/13/chartex" xmlns:cx8="http://schemas.microsoft.com/office/drawing/2016/5/14/chartex" xmlns:mc="http://schemas.openxmlformats.org/markup-compatibility/2006" xmlns:aink="http://schemas.microsoft.com/office/drawing/2016/ink" xmlns:am3d="http://schemas.microsoft.com/office/drawing/2017/model3d" xmlns:o="urn:schemas-microsoft-com:office:office" xmlns:r="http://schemas.openxmlformats.org/officeDocument/2006/relationships" xmlns:m="http://schemas.openxmlformats.org/officeDocument/2006/math" xmlns:v="urn:schemas-microsoft-com:vml" xmlns:wp14="http://schemas.microsoft.com/office/word/2010/wordprocessingDrawing" xmlns:wp="http://schemas.openxmlformats.org/drawingml/2006/wordprocessingDrawing" xmlns:w10="urn:schemas-microsoft-com:office:word" xmlns:w="http://schemas.openxmlformats.org/wordprocessingml/2006/main" xmlns:w14="http://schemas.microsoft.com/office/word/2010/wordml" xmlns:w15="http://schemas.microsoft.com/office/word/2012/wordml" xmlns:w16cid="http://schemas.microsoft.com/office/word/2016/wordml/cid" xmlns:w16se="http://schemas.microsoft.com/office/word/2015/wordml/symex" xmlns:wpg="http://schemas.microsoft.com/office/word/2010/wordprocessingGroup" xmlns:wpi="http://schemas.microsoft.com/office/word/2010/wordprocessingInk" xmlns:wne="http://schemas.microsoft.com/office/word/2006/wordml" xmlns:wps="http://schemas.microsoft.com/office/word/2010/wordprocessingShape" mc:Ignorable="w14 w15 w16se w16cid wp14">
-  <w:p/>
-</w:ftr>
-</file>
-
 <file path=word/footnotes.xml><?xml version="1.0" encoding="utf-8"?>
 <w:footnotes xmlns:wpc="http://schemas.microsoft.com/office/word/2010/wordprocessingCanvas" xmlns:cx="http://schemas.microsoft.com/office/drawing/2014/chartex" xmlns:cx1="http://schemas.microsoft.com/office/drawing/2015/9/8/chartex" xmlns:cx2="http://schemas.microsoft.com/office/drawing/2015/10/21/chartex" xmlns:cx3="http://schemas.microsoft.com/office/drawing/2016/5/9/chartex" xmlns:cx4="http://schemas.microsoft.com/office/drawing/2016/5/10/chartex" xmlns:cx5="http://schemas.microsoft.com/office/drawing/2016/5/11/chartex" xmlns:cx6="http://schemas.microsoft.com/office/drawing/2016/5/12/chartex" xmlns:cx7="http://schemas.microsoft.com/office/drawing/2016/5/13/chartex" xmlns:cx8="http://schemas.microsoft.com/office/drawing/2016/5/14/chartex" xmlns:mc="http://schemas.openxmlformats.org/markup-compatibility/2006" xmlns:aink="http://schemas.microsoft.com/office/drawing/2016/ink" xmlns:am3d="http://schemas.microsoft.com/office/drawing/2017/model3d" xmlns:o="urn:schemas-microsoft-com:office:office" xmlns:r="http://schemas.openxmlformats.org/officeDocument/2006/relationships" xmlns:m="http://schemas.openxmlformats.org/officeDocument/2006/math" xmlns:v="urn:schemas-microsoft-com:vml" xmlns:wp14="http://schemas.microsoft.com/office/word/2010/wordprocessingDrawing" xmlns:wp="http://schemas.openxmlformats.org/drawingml/2006/wordprocessingDrawing" xmlns:w10="urn:schemas-microsoft-com:office:word" xmlns:w="http://schemas.openxmlformats.org/wordprocessingml/2006/main" xmlns:w14="http://schemas.microsoft.com/office/word/2010/wordml" xmlns:w15="http://schemas.microsoft.com/office/word/2012/wordml" xmlns:w16cid="http://schemas.microsoft.com/office/word/2016/wordml/cid" xmlns:w16se="http://schemas.microsoft.com/office/word/2015/wordml/symex" xmlns:wpg="http://schemas.microsoft.com/office/word/2010/wordprocessingGroup" xmlns:wpi="http://schemas.microsoft.com/office/word/2010/wordprocessingInk" xmlns:wne="http://schemas.microsoft.com/office/word/2006/wordml" xmlns:wps="http://schemas.microsoft.com/office/word/2010/wordprocessingShape" mc:Ignorable="w14 w15 w16se w16cid wp14">
   <w:footnote w:type="separator" w:id="-1">
@@ -2314,7 +2355,23 @@
         <w:b/>
         <w:i/>
       </w:rPr>
-      <w:t>GAM110 - Group Marked Project</w:t>
+      <w:t>GAM1</w:t>
+    </w:r>
+    <w:r>
+      <w:rPr>
+        <w:rFonts w:ascii="Proxima Nova" w:eastAsia="Proxima Nova" w:hAnsi="Proxima Nova" w:cs="Proxima Nova"/>
+        <w:b/>
+        <w:i/>
+      </w:rPr>
+      <w:t>3</w:t>
+    </w:r>
+    <w:r>
+      <w:rPr>
+        <w:rFonts w:ascii="Proxima Nova" w:eastAsia="Proxima Nova" w:hAnsi="Proxima Nova" w:cs="Proxima Nova"/>
+        <w:b/>
+        <w:i/>
+      </w:rPr>
+      <w:t>0 - Group Marked Project</w:t>
     </w:r>
   </w:p>
   <w:p>
@@ -2339,12 +2396,6 @@
 </w:hdr>
 </file>
 
-<file path=word/header2.xml><?xml version="1.0" encoding="utf-8"?>
-<w:hdr xmlns:wpc="http://schemas.microsoft.com/office/word/2010/wordprocessingCanvas" xmlns:cx="http://schemas.microsoft.com/office/drawing/2014/chartex" xmlns:cx1="http://schemas.microsoft.com/office/drawing/2015/9/8/chartex" xmlns:cx2="http://schemas.microsoft.com/office/drawing/2015/10/21/chartex" xmlns:cx3="http://schemas.microsoft.com/office/drawing/2016/5/9/chartex" xmlns:cx4="http://schemas.microsoft.com/office/drawing/2016/5/10/chartex" xmlns:cx5="http://schemas.microsoft.com/office/drawing/2016/5/11/chartex" xmlns:cx6="http://schemas.microsoft.com/office/drawing/2016/5/12/chartex" xmlns:cx7="http://schemas.microsoft.com/office/drawing/2016/5/13/chartex" xmlns:cx8="http://schemas.microsoft.com/office/drawing/2016/5/14/chartex" xmlns:mc="http://schemas.openxmlformats.org/markup-compatibility/2006" xmlns:aink="http://schemas.microsoft.com/office/drawing/2016/ink" xmlns:am3d="http://schemas.microsoft.com/office/drawing/2017/model3d" xmlns:o="urn:schemas-microsoft-com:office:office" xmlns:r="http://schemas.openxmlformats.org/officeDocument/2006/relationships" xmlns:m="http://schemas.openxmlformats.org/officeDocument/2006/math" xmlns:v="urn:schemas-microsoft-com:vml" xmlns:wp14="http://schemas.microsoft.com/office/word/2010/wordprocessingDrawing" xmlns:wp="http://schemas.openxmlformats.org/drawingml/2006/wordprocessingDrawing" xmlns:w10="urn:schemas-microsoft-com:office:word" xmlns:w="http://schemas.openxmlformats.org/wordprocessingml/2006/main" xmlns:w14="http://schemas.microsoft.com/office/word/2010/wordml" xmlns:w15="http://schemas.microsoft.com/office/word/2012/wordml" xmlns:w16cid="http://schemas.microsoft.com/office/word/2016/wordml/cid" xmlns:w16se="http://schemas.microsoft.com/office/word/2015/wordml/symex" xmlns:wpg="http://schemas.microsoft.com/office/word/2010/wordprocessingGroup" xmlns:wpi="http://schemas.microsoft.com/office/word/2010/wordprocessingInk" xmlns:wne="http://schemas.microsoft.com/office/word/2006/wordml" xmlns:wps="http://schemas.microsoft.com/office/word/2010/wordprocessingShape" mc:Ignorable="w14 w15 w16se w16cid wp14">
-  <w:p/>
-</w:hdr>
-</file>
-
 <file path=word/styles.xml><?xml version="1.0" encoding="utf-8"?>
 <w:styles xmlns:mc="http://schemas.openxmlformats.org/markup-compatibility/2006" xmlns:r="http://schemas.openxmlformats.org/officeDocument/2006/relationships" xmlns:w="http://schemas.openxmlformats.org/wordprocessingml/2006/main" xmlns:w14="http://schemas.microsoft.com/office/word/2010/wordml" xmlns:w15="http://schemas.microsoft.com/office/word/2012/wordml" xmlns:w16cid="http://schemas.microsoft.com/office/word/2016/wordml/cid" xmlns:w16se="http://schemas.microsoft.com/office/word/2015/wordml/symex" mc:Ignorable="w14 w15 w16se w16cid">
   <w:docDefaults>
@@ -2353,7 +2404,7 @@
         <w:rFonts w:ascii="Arial" w:eastAsia="Arial" w:hAnsi="Arial" w:cs="Arial"/>
         <w:sz w:val="22"/>
         <w:szCs w:val="22"/>
-        <w:lang w:eastAsia="en-GB" w:bidi="ar-SA"/>
+        <w:lang w:val="en-GB" w:eastAsia="en-GB" w:bidi="ar-SA"/>
       </w:rPr>
     </w:rPrDefault>
     <w:pPrDefault>
@@ -2923,6 +2974,50 @@
       <w:szCs w:val="30"/>
     </w:rPr>
   </w:style>
+  <w:style w:type="paragraph" w:styleId="Header">
+    <w:name w:val="header"/>
+    <w:basedOn w:val="Normal"/>
+    <w:link w:val="HeaderChar"/>
+    <w:uiPriority w:val="99"/>
+    <w:unhideWhenUsed/>
+    <w:rsid w:val="00BC3F35"/>
+    <w:pPr>
+      <w:tabs>
+        <w:tab w:val="center" w:pos="4513"/>
+        <w:tab w:val="right" w:pos="9026"/>
+      </w:tabs>
+      <w:spacing w:line="240" w:lineRule="auto"/>
+    </w:pPr>
+  </w:style>
+  <w:style w:type="character" w:customStyle="1" w:styleId="HeaderChar">
+    <w:name w:val="Header Char"/>
+    <w:basedOn w:val="DefaultParagraphFont"/>
+    <w:link w:val="Header"/>
+    <w:uiPriority w:val="99"/>
+    <w:rsid w:val="00BC3F35"/>
+  </w:style>
+  <w:style w:type="paragraph" w:styleId="Footer">
+    <w:name w:val="footer"/>
+    <w:basedOn w:val="Normal"/>
+    <w:link w:val="FooterChar"/>
+    <w:uiPriority w:val="99"/>
+    <w:unhideWhenUsed/>
+    <w:rsid w:val="00BC3F35"/>
+    <w:pPr>
+      <w:tabs>
+        <w:tab w:val="center" w:pos="4513"/>
+        <w:tab w:val="right" w:pos="9026"/>
+      </w:tabs>
+      <w:spacing w:line="240" w:lineRule="auto"/>
+    </w:pPr>
+  </w:style>
+  <w:style w:type="character" w:customStyle="1" w:styleId="FooterChar">
+    <w:name w:val="Footer Char"/>
+    <w:basedOn w:val="DefaultParagraphFont"/>
+    <w:link w:val="Footer"/>
+    <w:uiPriority w:val="99"/>
+    <w:rsid w:val="00BC3F35"/>
+  </w:style>
 </w:styles>
 </file>
 

</xml_diff>

<commit_message>
Wrote about the intended Music, Sound Effects and Ambience of the game in the respective sections of the GDD.
</commit_message>
<xml_diff>
--- a/Design Documentation/GDD + HP - Bone Rush.docx
+++ b/Design Documentation/GDD + HP - Bone Rush.docx
@@ -848,7 +848,15 @@
               <w:rPr>
                 <w:color w:val="000000"/>
               </w:rPr>
-              <w:t>Pillar 3-</w:t>
+              <w:t>Pil</w:t>
+            </w:r>
+            <w:bookmarkStart w:id="1" w:name="_GoBack"/>
+            <w:bookmarkEnd w:id="1"/>
+            <w:r>
+              <w:rPr>
+                <w:color w:val="000000"/>
+              </w:rPr>
+              <w:t>lar 3-</w:t>
             </w:r>
           </w:hyperlink>
           <w:r>
@@ -1298,7 +1306,7 @@
                 <w:b/>
                 <w:color w:val="000000"/>
               </w:rPr>
-              <w:t>Music / Sound</w:t>
+              <w:t>Audio</w:t>
             </w:r>
           </w:hyperlink>
           <w:r>
@@ -1380,21 +1388,22 @@
         </w:p>
       </w:sdtContent>
     </w:sdt>
-    <w:p/>
+    <w:p>
+      <w:bookmarkStart w:id="2" w:name="_j3zhq1vhey55" w:colFirst="0" w:colLast="0"/>
+      <w:bookmarkEnd w:id="2"/>
+    </w:p>
     <w:p>
       <w:pPr>
         <w:pStyle w:val="Subtitle"/>
       </w:pPr>
-      <w:bookmarkStart w:id="1" w:name="_j3zhq1vhey55" w:colFirst="0" w:colLast="0"/>
-      <w:bookmarkEnd w:id="1"/>
     </w:p>
     <w:p>
       <w:pPr>
         <w:pStyle w:val="Heading1"/>
         <w:jc w:val="center"/>
       </w:pPr>
-      <w:bookmarkStart w:id="2" w:name="_cq04rwpo61ek" w:colFirst="0" w:colLast="0"/>
-      <w:bookmarkEnd w:id="2"/>
+      <w:bookmarkStart w:id="3" w:name="_cq04rwpo61ek" w:colFirst="0" w:colLast="0"/>
+      <w:bookmarkEnd w:id="3"/>
       <w:r>
         <w:br w:type="page"/>
       </w:r>
@@ -1403,8 +1412,8 @@
       <w:pPr>
         <w:pStyle w:val="Title"/>
       </w:pPr>
-      <w:bookmarkStart w:id="3" w:name="_4cfm5ech7tmz" w:colFirst="0" w:colLast="0"/>
-      <w:bookmarkEnd w:id="3"/>
+      <w:bookmarkStart w:id="4" w:name="_4cfm5ech7tmz" w:colFirst="0" w:colLast="0"/>
+      <w:bookmarkEnd w:id="4"/>
       <w:r>
         <w:lastRenderedPageBreak/>
         <w:t>The Bone Dome HP</w:t>
@@ -1417,8 +1426,8 @@
           <w:color w:val="666666"/>
         </w:rPr>
       </w:pPr>
-      <w:bookmarkStart w:id="4" w:name="_plbnnk31dm6s" w:colFirst="0" w:colLast="0"/>
-      <w:bookmarkEnd w:id="4"/>
+      <w:bookmarkStart w:id="5" w:name="_plbnnk31dm6s" w:colFirst="0" w:colLast="0"/>
+      <w:bookmarkEnd w:id="5"/>
       <w:r>
         <w:rPr>
           <w:color w:val="666666"/>
@@ -1434,8 +1443,8 @@
           <w:color w:val="666666"/>
         </w:rPr>
       </w:pPr>
-      <w:bookmarkStart w:id="5" w:name="_kzede7b9rccv" w:colFirst="0" w:colLast="0"/>
-      <w:bookmarkEnd w:id="5"/>
+      <w:bookmarkStart w:id="6" w:name="_kzede7b9rccv" w:colFirst="0" w:colLast="0"/>
+      <w:bookmarkEnd w:id="6"/>
       <w:r>
         <w:rPr>
           <w:color w:val="666666"/>
@@ -1447,8 +1456,8 @@
       <w:pPr>
         <w:pStyle w:val="Heading2"/>
       </w:pPr>
-      <w:bookmarkStart w:id="6" w:name="_a0pwm98wjs9g" w:colFirst="0" w:colLast="0"/>
-      <w:bookmarkEnd w:id="6"/>
+      <w:bookmarkStart w:id="7" w:name="_a0pwm98wjs9g" w:colFirst="0" w:colLast="0"/>
+      <w:bookmarkEnd w:id="7"/>
       <w:r>
         <w:t xml:space="preserve">The Idea;- </w:t>
       </w:r>
@@ -1468,8 +1477,8 @@
           <w:szCs w:val="20"/>
         </w:rPr>
       </w:pPr>
-      <w:bookmarkStart w:id="7" w:name="_xhk2j8q41uwp" w:colFirst="0" w:colLast="0"/>
-      <w:bookmarkEnd w:id="7"/>
+      <w:bookmarkStart w:id="8" w:name="_xhk2j8q41uwp" w:colFirst="0" w:colLast="0"/>
+      <w:bookmarkEnd w:id="8"/>
       <w:r>
         <w:t>Genre;-</w:t>
       </w:r>
@@ -1490,8 +1499,8 @@
           <w:u w:val="single"/>
         </w:rPr>
       </w:pPr>
-      <w:bookmarkStart w:id="8" w:name="_4hz7wha7873q" w:colFirst="0" w:colLast="0"/>
-      <w:bookmarkEnd w:id="8"/>
+      <w:bookmarkStart w:id="9" w:name="_4hz7wha7873q" w:colFirst="0" w:colLast="0"/>
+      <w:bookmarkEnd w:id="9"/>
       <w:r>
         <w:t xml:space="preserve">¬ </w:t>
       </w:r>
@@ -1513,8 +1522,8 @@
       <w:pPr>
         <w:pStyle w:val="Heading2"/>
       </w:pPr>
-      <w:bookmarkStart w:id="9" w:name="_16u5vkyle3c1" w:colFirst="0" w:colLast="0"/>
-      <w:bookmarkEnd w:id="9"/>
+      <w:bookmarkStart w:id="10" w:name="_16u5vkyle3c1" w:colFirst="0" w:colLast="0"/>
+      <w:bookmarkEnd w:id="10"/>
       <w:r>
         <w:t xml:space="preserve">Forms of Storytelling;- </w:t>
       </w:r>
@@ -1535,8 +1544,8 @@
           <w:u w:val="single"/>
         </w:rPr>
       </w:pPr>
-      <w:bookmarkStart w:id="10" w:name="_x6eqipv5lme3" w:colFirst="0" w:colLast="0"/>
-      <w:bookmarkEnd w:id="10"/>
+      <w:bookmarkStart w:id="11" w:name="_x6eqipv5lme3" w:colFirst="0" w:colLast="0"/>
+      <w:bookmarkEnd w:id="11"/>
       <w:r>
         <w:t xml:space="preserve">¬ </w:t>
       </w:r>
@@ -1559,8 +1568,8 @@
       <w:pPr>
         <w:pStyle w:val="Heading2"/>
       </w:pPr>
-      <w:bookmarkStart w:id="11" w:name="_ad0tcrk3fzzy" w:colFirst="0" w:colLast="0"/>
-      <w:bookmarkEnd w:id="11"/>
+      <w:bookmarkStart w:id="12" w:name="_ad0tcrk3fzzy" w:colFirst="0" w:colLast="0"/>
+      <w:bookmarkEnd w:id="12"/>
       <w:r>
         <w:t>Features;-</w:t>
       </w:r>
@@ -1581,8 +1590,8 @@
           <w:u w:val="single"/>
         </w:rPr>
       </w:pPr>
-      <w:bookmarkStart w:id="12" w:name="_4mcdn7bgyc2g" w:colFirst="0" w:colLast="0"/>
-      <w:bookmarkEnd w:id="12"/>
+      <w:bookmarkStart w:id="13" w:name="_4mcdn7bgyc2g" w:colFirst="0" w:colLast="0"/>
+      <w:bookmarkEnd w:id="13"/>
       <w:r>
         <w:t xml:space="preserve">¬ </w:t>
       </w:r>
@@ -1606,8 +1615,8 @@
       <w:pPr>
         <w:pStyle w:val="Heading2"/>
       </w:pPr>
-      <w:bookmarkStart w:id="13" w:name="_phn85torien8" w:colFirst="0" w:colLast="0"/>
-      <w:bookmarkEnd w:id="13"/>
+      <w:bookmarkStart w:id="14" w:name="_phn85torien8" w:colFirst="0" w:colLast="0"/>
+      <w:bookmarkEnd w:id="14"/>
       <w:r>
         <w:t>Player Motivation;-</w:t>
       </w:r>
@@ -1625,8 +1634,8 @@
       <w:pPr>
         <w:pStyle w:val="Heading2"/>
       </w:pPr>
-      <w:bookmarkStart w:id="14" w:name="_dk6npkuc18qm" w:colFirst="0" w:colLast="0"/>
-      <w:bookmarkEnd w:id="14"/>
+      <w:bookmarkStart w:id="15" w:name="_dk6npkuc18qm" w:colFirst="0" w:colLast="0"/>
+      <w:bookmarkEnd w:id="15"/>
       <w:r>
         <w:t>Platform;-</w:t>
       </w:r>
@@ -1644,8 +1653,8 @@
       <w:pPr>
         <w:pStyle w:val="Heading2"/>
       </w:pPr>
-      <w:bookmarkStart w:id="15" w:name="_k4fcbxepelv2" w:colFirst="0" w:colLast="0"/>
-      <w:bookmarkEnd w:id="15"/>
+      <w:bookmarkStart w:id="16" w:name="_k4fcbxepelv2" w:colFirst="0" w:colLast="0"/>
+      <w:bookmarkEnd w:id="16"/>
       <w:r>
         <w:t xml:space="preserve">Target Customer;- </w:t>
       </w:r>
@@ -1663,8 +1672,8 @@
       <w:pPr>
         <w:pStyle w:val="Heading2"/>
       </w:pPr>
-      <w:bookmarkStart w:id="16" w:name="_8z44d92d1c3j" w:colFirst="0" w:colLast="0"/>
-      <w:bookmarkEnd w:id="16"/>
+      <w:bookmarkStart w:id="17" w:name="_8z44d92d1c3j" w:colFirst="0" w:colLast="0"/>
+      <w:bookmarkEnd w:id="17"/>
       <w:r>
         <w:lastRenderedPageBreak/>
         <w:t>Unique Selling Points;-</w:t>
@@ -1688,8 +1697,8 @@
       <w:pPr>
         <w:pStyle w:val="Title"/>
       </w:pPr>
-      <w:bookmarkStart w:id="17" w:name="_rfgi4dflni7h" w:colFirst="0" w:colLast="0"/>
-      <w:bookmarkEnd w:id="17"/>
+      <w:bookmarkStart w:id="18" w:name="_rfgi4dflni7h" w:colFirst="0" w:colLast="0"/>
+      <w:bookmarkEnd w:id="18"/>
       <w:r>
         <w:lastRenderedPageBreak/>
         <w:t>Bone Rush GDD</w:t>
@@ -1702,8 +1711,8 @@
           <w:color w:val="666666"/>
         </w:rPr>
       </w:pPr>
-      <w:bookmarkStart w:id="18" w:name="_dirhq9h18243" w:colFirst="0" w:colLast="0"/>
-      <w:bookmarkEnd w:id="18"/>
+      <w:bookmarkStart w:id="19" w:name="_dirhq9h18243" w:colFirst="0" w:colLast="0"/>
+      <w:bookmarkEnd w:id="19"/>
       <w:r>
         <w:rPr>
           <w:color w:val="666666"/>
@@ -1720,8 +1729,8 @@
           <w:color w:val="666666"/>
         </w:rPr>
       </w:pPr>
-      <w:bookmarkStart w:id="19" w:name="_qxe6w3x477t5" w:colFirst="0" w:colLast="0"/>
-      <w:bookmarkEnd w:id="19"/>
+      <w:bookmarkStart w:id="20" w:name="_qxe6w3x477t5" w:colFirst="0" w:colLast="0"/>
+      <w:bookmarkEnd w:id="20"/>
       <w:r>
         <w:rPr>
           <w:color w:val="666666"/>
@@ -1900,8 +1909,8 @@
           <w:rFonts w:asciiTheme="minorHAnsi" w:hAnsiTheme="minorHAnsi"/>
         </w:rPr>
       </w:pPr>
-      <w:bookmarkStart w:id="20" w:name="_pe2gzn4feotr" w:colFirst="0" w:colLast="0"/>
-      <w:bookmarkEnd w:id="20"/>
+      <w:bookmarkStart w:id="21" w:name="_pe2gzn4feotr" w:colFirst="0" w:colLast="0"/>
+      <w:bookmarkEnd w:id="21"/>
       <w:r>
         <w:t xml:space="preserve">Level Design </w:t>
       </w:r>
@@ -1962,8 +1971,8 @@
           <w:color w:val="666666"/>
         </w:rPr>
       </w:pPr>
-      <w:bookmarkStart w:id="21" w:name="_pc16pwe44xin" w:colFirst="0" w:colLast="0"/>
-      <w:bookmarkEnd w:id="21"/>
+      <w:bookmarkStart w:id="22" w:name="_pc16pwe44xin" w:colFirst="0" w:colLast="0"/>
+      <w:bookmarkEnd w:id="22"/>
       <w:r>
         <w:rPr>
           <w:color w:val="666666"/>
@@ -1986,7 +1995,13 @@
         <w:pStyle w:val="Heading2"/>
       </w:pPr>
       <w:r>
-        <w:t xml:space="preserve">Pillar 1 - </w:t>
+        <w:t xml:space="preserve">Pillar 1 </w:t>
+      </w:r>
+      <w:r>
+        <w:t>–</w:t>
+      </w:r>
+      <w:r>
+        <w:t xml:space="preserve"> </w:t>
       </w:r>
     </w:p>
     <w:p>
@@ -1994,17 +2009,26 @@
         <w:pStyle w:val="Heading2"/>
       </w:pPr>
       <w:r>
-        <w:t xml:space="preserve">Pillar 2 - </w:t>
+        <w:t xml:space="preserve">Pillar 2 </w:t>
+      </w:r>
+      <w:r>
+        <w:t>–</w:t>
+      </w:r>
+      <w:r>
+        <w:t xml:space="preserve"> </w:t>
       </w:r>
     </w:p>
     <w:p>
       <w:pPr>
         <w:pStyle w:val="Heading2"/>
       </w:pPr>
-      <w:bookmarkStart w:id="22" w:name="_umsmcvba0zz1" w:colFirst="0" w:colLast="0"/>
-      <w:bookmarkEnd w:id="22"/>
-      <w:r>
-        <w:t xml:space="preserve">Pillar 3- </w:t>
+      <w:bookmarkStart w:id="23" w:name="_umsmcvba0zz1" w:colFirst="0" w:colLast="0"/>
+      <w:bookmarkEnd w:id="23"/>
+      <w:r>
+        <w:t>Pillar 3</w:t>
+      </w:r>
+      <w:r>
+        <w:t xml:space="preserve"> – </w:t>
       </w:r>
       <w:r>
         <w:br w:type="page"/>
@@ -2018,8 +2042,8 @@
           <w:color w:val="666666"/>
         </w:rPr>
       </w:pPr>
-      <w:bookmarkStart w:id="23" w:name="_s3hz6i25ftkx" w:colFirst="0" w:colLast="0"/>
-      <w:bookmarkEnd w:id="23"/>
+      <w:bookmarkStart w:id="24" w:name="_s3hz6i25ftkx" w:colFirst="0" w:colLast="0"/>
+      <w:bookmarkEnd w:id="24"/>
       <w:r>
         <w:rPr>
           <w:color w:val="666666"/>
@@ -2033,7 +2057,13 @@
         <w:pStyle w:val="Heading2"/>
       </w:pPr>
       <w:r>
-        <w:t xml:space="preserve">Placeholder - </w:t>
+        <w:t xml:space="preserve">Placeholder </w:t>
+      </w:r>
+      <w:r>
+        <w:t>–</w:t>
+      </w:r>
+      <w:r>
+        <w:t xml:space="preserve"> </w:t>
       </w:r>
     </w:p>
     <w:p>
@@ -2041,17 +2071,26 @@
         <w:pStyle w:val="Heading2"/>
       </w:pPr>
       <w:r>
-        <w:t xml:space="preserve">Placeholder - </w:t>
+        <w:t xml:space="preserve">Placeholder </w:t>
+      </w:r>
+      <w:r>
+        <w:t xml:space="preserve">– </w:t>
+      </w:r>
+      <w:r>
+        <w:t xml:space="preserve"> </w:t>
       </w:r>
     </w:p>
     <w:p>
       <w:pPr>
         <w:pStyle w:val="Heading2"/>
       </w:pPr>
-      <w:bookmarkStart w:id="24" w:name="_z8uucjjkvkq9" w:colFirst="0" w:colLast="0"/>
-      <w:bookmarkEnd w:id="24"/>
-      <w:r>
-        <w:t xml:space="preserve">Placeholder - </w:t>
+      <w:bookmarkStart w:id="25" w:name="_z8uucjjkvkq9" w:colFirst="0" w:colLast="0"/>
+      <w:bookmarkEnd w:id="25"/>
+      <w:r>
+        <w:t xml:space="preserve">Placeholder </w:t>
+      </w:r>
+      <w:r>
+        <w:t xml:space="preserve">– </w:t>
       </w:r>
     </w:p>
     <w:p>
@@ -2067,8 +2106,8 @@
           <w:color w:val="666666"/>
         </w:rPr>
       </w:pPr>
-      <w:bookmarkStart w:id="25" w:name="_odals14l2po4" w:colFirst="0" w:colLast="0"/>
-      <w:bookmarkEnd w:id="25"/>
+      <w:bookmarkStart w:id="26" w:name="_odals14l2po4" w:colFirst="0" w:colLast="0"/>
+      <w:bookmarkEnd w:id="26"/>
       <w:r>
         <w:rPr>
           <w:color w:val="666666"/>
@@ -2082,7 +2121,13 @@
         <w:pStyle w:val="Heading2"/>
       </w:pPr>
       <w:r>
-        <w:t xml:space="preserve">Setting - </w:t>
+        <w:t xml:space="preserve">Setting </w:t>
+      </w:r>
+      <w:r>
+        <w:t>–</w:t>
+      </w:r>
+      <w:r>
+        <w:t xml:space="preserve"> </w:t>
       </w:r>
     </w:p>
     <w:p>
@@ -2090,17 +2135,26 @@
         <w:pStyle w:val="Heading2"/>
       </w:pPr>
       <w:r>
-        <w:t xml:space="preserve">Characters biographies - </w:t>
+        <w:t xml:space="preserve">Characters biographies </w:t>
+      </w:r>
+      <w:r>
+        <w:t>–</w:t>
+      </w:r>
+      <w:r>
+        <w:t xml:space="preserve"> </w:t>
       </w:r>
     </w:p>
     <w:p>
       <w:pPr>
         <w:pStyle w:val="Heading2"/>
       </w:pPr>
-      <w:bookmarkStart w:id="26" w:name="_b7n1slv9y0bk" w:colFirst="0" w:colLast="0"/>
-      <w:bookmarkEnd w:id="26"/>
-      <w:r>
-        <w:t>Mechanics that are introduced through the story -</w:t>
+      <w:bookmarkStart w:id="27" w:name="_b7n1slv9y0bk" w:colFirst="0" w:colLast="0"/>
+      <w:bookmarkEnd w:id="27"/>
+      <w:r>
+        <w:t xml:space="preserve">Mechanics that are introduced through the story </w:t>
+      </w:r>
+      <w:r>
+        <w:t xml:space="preserve">– </w:t>
       </w:r>
     </w:p>
     <w:p>
@@ -2116,8 +2170,8 @@
           <w:color w:val="666666"/>
         </w:rPr>
       </w:pPr>
-      <w:bookmarkStart w:id="27" w:name="_xpspkicfzn8v" w:colFirst="0" w:colLast="0"/>
-      <w:bookmarkEnd w:id="27"/>
+      <w:bookmarkStart w:id="28" w:name="_xpspkicfzn8v" w:colFirst="0" w:colLast="0"/>
+      <w:bookmarkEnd w:id="28"/>
       <w:r>
         <w:rPr>
           <w:color w:val="666666"/>
@@ -2131,10 +2185,13 @@
         <w:pStyle w:val="Heading2"/>
       </w:pPr>
       <w:r>
-        <w:t>Themes</w:t>
-      </w:r>
-      <w:r>
-        <w:t xml:space="preserve"> - </w:t>
+        <w:t xml:space="preserve">Themes </w:t>
+      </w:r>
+      <w:r>
+        <w:t>–</w:t>
+      </w:r>
+      <w:r>
+        <w:t xml:space="preserve"> </w:t>
       </w:r>
     </w:p>
     <w:p>
@@ -2142,23 +2199,21 @@
         <w:pStyle w:val="Heading2"/>
       </w:pPr>
       <w:r>
-        <w:t>Characters</w:t>
+        <w:t>Characters –</w:t>
+      </w:r>
+    </w:p>
+    <w:p>
+      <w:pPr>
+        <w:pStyle w:val="Heading2"/>
+      </w:pPr>
+      <w:r>
+        <w:t xml:space="preserve">Placeholder </w:t>
+      </w:r>
+      <w:r>
+        <w:t>–</w:t>
       </w:r>
       <w:r>
         <w:t xml:space="preserve"> </w:t>
-      </w:r>
-      <w:r>
-        <w:t>–</w:t>
-      </w:r>
-      <w:bookmarkStart w:id="28" w:name="_GoBack"/>
-      <w:bookmarkEnd w:id="28"/>
-    </w:p>
-    <w:p>
-      <w:pPr>
-        <w:pStyle w:val="Heading2"/>
-      </w:pPr>
-      <w:r>
-        <w:t xml:space="preserve">Placeholder - </w:t>
       </w:r>
     </w:p>
     <w:p/>
@@ -2182,10 +2237,209 @@
         <w:pStyle w:val="Heading2"/>
       </w:pPr>
       <w:r>
-        <w:t>Music</w:t>
-      </w:r>
-      <w:r>
-        <w:t xml:space="preserve"> - </w:t>
+        <w:t xml:space="preserve">Music </w:t>
+      </w:r>
+      <w:r>
+        <w:t>–</w:t>
+      </w:r>
+      <w:r>
+        <w:t xml:space="preserve"> </w:t>
+      </w:r>
+    </w:p>
+    <w:p>
+      <w:pPr>
+        <w:rPr>
+          <w:rFonts w:ascii="Century" w:hAnsi="Century"/>
+        </w:rPr>
+      </w:pPr>
+      <w:r>
+        <w:rPr>
+          <w:rFonts w:ascii="Century" w:hAnsi="Century"/>
+        </w:rPr>
+        <w:t xml:space="preserve">Music will be non-diegetic. Regarding style, it will be orchestral, featuring mainly dark and heroic elements in different areas of the game, also taking features from music during the Middle Ages such </w:t>
+      </w:r>
+      <w:r>
+        <w:rPr>
+          <w:rFonts w:ascii="Century" w:hAnsi="Century"/>
+        </w:rPr>
+        <w:t>as organum and fusing them with intense music.</w:t>
+      </w:r>
+      <w:r>
+        <w:rPr>
+          <w:rFonts w:ascii="Century" w:hAnsi="Century"/>
+        </w:rPr>
+        <w:t xml:space="preserve"> </w:t>
+      </w:r>
+      <w:r>
+        <w:rPr>
+          <w:rFonts w:ascii="Century" w:hAnsi="Century"/>
+        </w:rPr>
+        <w:t>Chanting was also a feature of music during the Middle Ages, so combining this with the boss’ ritual will be effective in portraying the scene and suspending the disbelief of the player.</w:t>
+      </w:r>
+      <w:r>
+        <w:rPr>
+          <w:rFonts w:ascii="Century" w:hAnsi="Century"/>
+        </w:rPr>
+        <w:t xml:space="preserve"> </w:t>
+      </w:r>
+      <w:r>
+        <w:rPr>
+          <w:rFonts w:ascii="Century" w:hAnsi="Century"/>
+        </w:rPr>
+        <w:t>T</w:t>
+      </w:r>
+      <w:r>
+        <w:rPr>
+          <w:rFonts w:ascii="Century" w:hAnsi="Century"/>
+        </w:rPr>
+        <w:t>his decision</w:t>
+      </w:r>
+      <w:r>
+        <w:rPr>
+          <w:rFonts w:ascii="Century" w:hAnsi="Century"/>
+        </w:rPr>
+        <w:t xml:space="preserve"> was made in order to contribute to the experience of a medieval-fantasy universe</w:t>
+      </w:r>
+      <w:r>
+        <w:rPr>
+          <w:rFonts w:ascii="Century" w:hAnsi="Century"/>
+        </w:rPr>
+        <w:t>.</w:t>
+      </w:r>
+    </w:p>
+    <w:p>
+      <w:pPr>
+        <w:rPr>
+          <w:rFonts w:ascii="Century" w:hAnsi="Century"/>
+        </w:rPr>
+      </w:pPr>
+    </w:p>
+    <w:p>
+      <w:pPr>
+        <w:rPr>
+          <w:rFonts w:ascii="Century" w:hAnsi="Century"/>
+        </w:rPr>
+      </w:pPr>
+      <w:r>
+        <w:rPr>
+          <w:rFonts w:ascii="Century" w:hAnsi="Century"/>
+        </w:rPr>
+        <w:t>Additionally, the music will adapt to various parameters in the game through utilising FMOD Studio. For instance, the boss fight will be accompanied by a piece of music that adapts to the boss’ health. In this case, t</w:t>
+      </w:r>
+      <w:r>
+        <w:rPr>
+          <w:rFonts w:ascii="Century" w:hAnsi="Century"/>
+        </w:rPr>
+        <w:t xml:space="preserve">he music will adapt through a </w:t>
+      </w:r>
+      <w:proofErr w:type="spellStart"/>
+      <w:r>
+        <w:rPr>
+          <w:rFonts w:ascii="Century" w:hAnsi="Century"/>
+        </w:rPr>
+        <w:t>BossHP</w:t>
+      </w:r>
+      <w:proofErr w:type="spellEnd"/>
+      <w:r>
+        <w:rPr>
+          <w:rFonts w:ascii="Century" w:hAnsi="Century"/>
+        </w:rPr>
+        <w:t xml:space="preserve"> parameter: as the boss’ health parameter decreases, the music becomes increasingly intense via fading in additional layers of the music or transitioning into a different section when the boss’ health reaches key points (such as 75% health, 50% health, 25% health, etc.)</w:t>
+      </w:r>
+      <w:r>
+        <w:rPr>
+          <w:rFonts w:ascii="Century" w:hAnsi="Century"/>
+        </w:rPr>
+        <w:t>. The piece will</w:t>
+      </w:r>
+      <w:r>
+        <w:rPr>
+          <w:rFonts w:ascii="Century" w:hAnsi="Century"/>
+        </w:rPr>
+        <w:t xml:space="preserve"> shift between</w:t>
+      </w:r>
+      <w:r>
+        <w:rPr>
+          <w:rFonts w:ascii="Century" w:hAnsi="Century"/>
+        </w:rPr>
+        <w:t xml:space="preserve"> dark and heroic</w:t>
+      </w:r>
+      <w:r>
+        <w:rPr>
+          <w:rFonts w:ascii="Century" w:hAnsi="Century"/>
+        </w:rPr>
+        <w:t xml:space="preserve"> throughout the battle, which makes sense because the heroism could portray that the player is saving the world (and therefore is being heroic), but the darkness could portray that the boss is demonic and powerful.</w:t>
+      </w:r>
+      <w:r>
+        <w:rPr>
+          <w:rFonts w:ascii="Century" w:hAnsi="Century"/>
+        </w:rPr>
+        <w:t xml:space="preserve"> </w:t>
+      </w:r>
+      <w:r>
+        <w:rPr>
+          <w:rFonts w:ascii="Century" w:hAnsi="Century"/>
+        </w:rPr>
+        <w:t>Th</w:t>
+      </w:r>
+      <w:r>
+        <w:rPr>
+          <w:rFonts w:ascii="Century" w:hAnsi="Century"/>
+        </w:rPr>
+        <w:t>is</w:t>
+      </w:r>
+      <w:r>
+        <w:rPr>
+          <w:rFonts w:ascii="Century" w:hAnsi="Century"/>
+        </w:rPr>
+        <w:t xml:space="preserve"> piece will begin with a grand homophonic motif to introduce the boss, but then decrease in intensity to represent the early stage of the battle where it has begun but no blow has been struck yet.</w:t>
+      </w:r>
+    </w:p>
+    <w:p>
+      <w:pPr>
+        <w:rPr>
+          <w:rFonts w:ascii="Century" w:hAnsi="Century"/>
+        </w:rPr>
+      </w:pPr>
+    </w:p>
+    <w:p>
+      <w:pPr>
+        <w:rPr>
+          <w:rFonts w:ascii="Century" w:hAnsi="Century"/>
+        </w:rPr>
+      </w:pPr>
+      <w:r>
+        <w:rPr>
+          <w:rFonts w:ascii="Century" w:hAnsi="Century"/>
+        </w:rPr>
+        <w:t xml:space="preserve">There will also be music for large rooms where the objective would take longer to complete, though this music will be more subtle </w:t>
+      </w:r>
+      <w:r>
+        <w:rPr>
+          <w:rFonts w:ascii="Century" w:hAnsi="Century"/>
+        </w:rPr>
+        <w:t>to not heavily distract the player. In combat-oriented rooms, the music will adapt to the number of enemies engaged in combat with the player, so when more enemies surround the player, it is more intense (which will be done by fading in additional layers such as additional percussion and/or ostinatos).</w:t>
+      </w:r>
+    </w:p>
+    <w:p>
+      <w:pPr>
+        <w:rPr>
+          <w:rFonts w:ascii="Century" w:hAnsi="Century"/>
+        </w:rPr>
+      </w:pPr>
+    </w:p>
+    <w:p>
+      <w:pPr>
+        <w:rPr>
+          <w:rFonts w:ascii="Century" w:hAnsi="Century"/>
+        </w:rPr>
+      </w:pPr>
+      <w:r>
+        <w:rPr>
+          <w:rFonts w:ascii="Century" w:hAnsi="Century"/>
+        </w:rPr>
+        <w:lastRenderedPageBreak/>
+        <w:t>A musical cue will also play approximately thirty seconds before the boss finishes the ritual, which will contribute to the player’s experience because it will raise intensity by reminding the player of the timer; it serves as a warning that the player is about to lose. This cue will be dark and chaotic, potentially atonal, which would reflect the ritual’s completion.</w:t>
       </w:r>
     </w:p>
     <w:p>
@@ -2193,10 +2447,174 @@
         <w:pStyle w:val="Heading2"/>
       </w:pPr>
       <w:r>
-        <w:t>Voiceover</w:t>
-      </w:r>
-      <w:r>
-        <w:t xml:space="preserve"> - </w:t>
+        <w:t xml:space="preserve">Sound effects </w:t>
+      </w:r>
+      <w:r>
+        <w:t>–</w:t>
+      </w:r>
+      <w:r>
+        <w:t xml:space="preserve"> </w:t>
+      </w:r>
+    </w:p>
+    <w:p>
+      <w:pPr>
+        <w:rPr>
+          <w:rFonts w:ascii="Century" w:hAnsi="Century"/>
+        </w:rPr>
+      </w:pPr>
+      <w:r>
+        <w:rPr>
+          <w:rFonts w:ascii="Century" w:hAnsi="Century"/>
+        </w:rPr>
+        <w:t>There will be sound effects for player movement (chainmail and leather armour) which will contribute to the suspension of disbelief in the player. Further regarding movement, there will be a variety of footstep sounds that will change depending on the material that is stepped on. This will help communicate movement because it can serve as a substitute for the player not being able to see their legs.</w:t>
+      </w:r>
+    </w:p>
+    <w:p>
+      <w:pPr>
+        <w:rPr>
+          <w:rFonts w:ascii="Century" w:hAnsi="Century"/>
+        </w:rPr>
+      </w:pPr>
+    </w:p>
+    <w:p>
+      <w:pPr>
+        <w:rPr>
+          <w:rFonts w:ascii="Century" w:hAnsi="Century"/>
+        </w:rPr>
+      </w:pPr>
+      <w:r>
+        <w:rPr>
+          <w:rFonts w:ascii="Century" w:hAnsi="Century"/>
+        </w:rPr>
+        <w:t xml:space="preserve">Additionally, </w:t>
+      </w:r>
+      <w:r>
+        <w:rPr>
+          <w:rFonts w:ascii="Century" w:hAnsi="Century"/>
+        </w:rPr>
+        <w:t>SFX</w:t>
+      </w:r>
+      <w:r>
+        <w:rPr>
+          <w:rFonts w:ascii="Century" w:hAnsi="Century"/>
+        </w:rPr>
+        <w:t xml:space="preserve"> for the swinging of the </w:t>
+      </w:r>
+      <w:r>
+        <w:rPr>
+          <w:rFonts w:ascii="Century" w:hAnsi="Century"/>
+        </w:rPr>
+        <w:t>player’</w:t>
+      </w:r>
+      <w:r>
+        <w:rPr>
+          <w:rFonts w:ascii="Century" w:hAnsi="Century"/>
+        </w:rPr>
+        <w:t>s sword a</w:t>
+      </w:r>
+      <w:r>
+        <w:rPr>
+          <w:rFonts w:ascii="Century" w:hAnsi="Century"/>
+        </w:rPr>
+        <w:t>re needed, and this will be</w:t>
+      </w:r>
+      <w:r>
+        <w:rPr>
+          <w:rFonts w:ascii="Century" w:hAnsi="Century"/>
+        </w:rPr>
+        <w:t xml:space="preserve"> randomise</w:t>
+      </w:r>
+      <w:r>
+        <w:rPr>
+          <w:rFonts w:ascii="Century" w:hAnsi="Century"/>
+        </w:rPr>
+        <w:t>d</w:t>
+      </w:r>
+      <w:r>
+        <w:rPr>
+          <w:rFonts w:ascii="Century" w:hAnsi="Century"/>
+        </w:rPr>
+        <w:t xml:space="preserve"> through FMOD</w:t>
+      </w:r>
+      <w:r>
+        <w:rPr>
+          <w:rFonts w:ascii="Century" w:hAnsi="Century"/>
+        </w:rPr>
+        <w:t>. There will also be SFX for the collision of the sword with the enemies. S</w:t>
+      </w:r>
+      <w:r>
+        <w:rPr>
+          <w:rFonts w:ascii="Century" w:hAnsi="Century"/>
+        </w:rPr>
+        <w:t>imilar sounds for</w:t>
+      </w:r>
+      <w:r>
+        <w:rPr>
+          <w:rFonts w:ascii="Century" w:hAnsi="Century"/>
+        </w:rPr>
+        <w:t xml:space="preserve"> </w:t>
+      </w:r>
+      <w:r>
+        <w:rPr>
+          <w:rFonts w:ascii="Century" w:hAnsi="Century"/>
+        </w:rPr>
+        <w:t>enemy weapons</w:t>
+      </w:r>
+      <w:r>
+        <w:rPr>
+          <w:rFonts w:ascii="Century" w:hAnsi="Century"/>
+        </w:rPr>
+        <w:t xml:space="preserve"> will also be necessary</w:t>
+      </w:r>
+      <w:r>
+        <w:rPr>
+          <w:rFonts w:ascii="Century" w:hAnsi="Century"/>
+        </w:rPr>
+        <w:t>, such as an arrow being launched from a bow and subsequent sounds of an arrow hitting or missing the playe</w:t>
+      </w:r>
+      <w:r>
+        <w:rPr>
+          <w:rFonts w:ascii="Century" w:hAnsi="Century"/>
+        </w:rPr>
+        <w:t xml:space="preserve">r. </w:t>
+      </w:r>
+      <w:r>
+        <w:rPr>
+          <w:rFonts w:ascii="Century" w:hAnsi="Century"/>
+        </w:rPr>
+        <w:t>Further considering weaponry, distinct and powerful sounds for the boss’ sledgehammer</w:t>
+      </w:r>
+      <w:r>
+        <w:rPr>
+          <w:rFonts w:ascii="Century" w:hAnsi="Century"/>
+        </w:rPr>
+        <w:t xml:space="preserve"> are needed to portray the sheer scale and strength of the boss</w:t>
+      </w:r>
+      <w:r>
+        <w:rPr>
+          <w:rFonts w:ascii="Century" w:hAnsi="Century"/>
+        </w:rPr>
+        <w:t>.</w:t>
+      </w:r>
+    </w:p>
+    <w:p>
+      <w:pPr>
+        <w:rPr>
+          <w:rFonts w:ascii="Century" w:hAnsi="Century"/>
+        </w:rPr>
+      </w:pPr>
+    </w:p>
+    <w:p>
+      <w:pPr>
+        <w:rPr>
+          <w:rFonts w:ascii="Century" w:hAnsi="Century"/>
+        </w:rPr>
+      </w:pPr>
+      <w:r>
+        <w:rPr>
+          <w:rFonts w:ascii="Century" w:hAnsi="Century"/>
+        </w:rPr>
+        <w:t>UI Sounds will also be created for hovering over and clicking on the buttons.</w:t>
       </w:r>
     </w:p>
     <w:p>
@@ -2204,11 +2622,141 @@
         <w:pStyle w:val="Heading2"/>
       </w:pPr>
       <w:r>
-        <w:t>Sound effects</w:t>
-      </w:r>
-      <w:r>
-        <w:t xml:space="preserve"> - </w:t>
-      </w:r>
+        <w:t>Ambience –</w:t>
+      </w:r>
+    </w:p>
+    <w:p>
+      <w:pPr>
+        <w:rPr>
+          <w:rFonts w:ascii="Century" w:hAnsi="Century"/>
+        </w:rPr>
+      </w:pPr>
+      <w:r>
+        <w:rPr>
+          <w:rFonts w:ascii="Century" w:hAnsi="Century"/>
+        </w:rPr>
+        <w:t>In simulating the area of a dark crypt full of undead skeletons, the ambience will be composed of distant rattling bones, ominous wind and rat squeaks.</w:t>
+      </w:r>
+      <w:r>
+        <w:rPr>
+          <w:rFonts w:ascii="Century" w:hAnsi="Century"/>
+        </w:rPr>
+        <w:t xml:space="preserve"> These will enrich the atmosphere of the ominous crypt.</w:t>
+      </w:r>
+    </w:p>
+    <w:p>
+      <w:pPr>
+        <w:rPr>
+          <w:rFonts w:ascii="Century" w:hAnsi="Century"/>
+        </w:rPr>
+      </w:pPr>
+    </w:p>
+    <w:p>
+      <w:pPr>
+        <w:rPr>
+          <w:rFonts w:ascii="Century" w:hAnsi="Century"/>
+        </w:rPr>
+      </w:pPr>
+      <w:r>
+        <w:rPr>
+          <w:rFonts w:ascii="Century" w:hAnsi="Century"/>
+        </w:rPr>
+        <w:t xml:space="preserve">In the late-game, there will be rhythmically rattling bones </w:t>
+      </w:r>
+      <w:r>
+        <w:rPr>
+          <w:rFonts w:ascii="Century" w:hAnsi="Century"/>
+        </w:rPr>
+        <w:t>to portray the ritual</w:t>
+      </w:r>
+      <w:r>
+        <w:rPr>
+          <w:rFonts w:ascii="Century" w:hAnsi="Century"/>
+        </w:rPr>
+        <w:t xml:space="preserve"> nearing completion</w:t>
+      </w:r>
+      <w:r>
+        <w:rPr>
+          <w:rFonts w:ascii="Century" w:hAnsi="Century"/>
+        </w:rPr>
+        <w:t xml:space="preserve">, </w:t>
+      </w:r>
+      <w:r>
+        <w:rPr>
+          <w:rFonts w:ascii="Century" w:hAnsi="Century"/>
+        </w:rPr>
+        <w:t xml:space="preserve">utilising </w:t>
+      </w:r>
+      <w:r>
+        <w:rPr>
+          <w:rFonts w:ascii="Century" w:hAnsi="Century"/>
+        </w:rPr>
+        <w:t>musique-</w:t>
+      </w:r>
+      <w:proofErr w:type="spellStart"/>
+      <w:r>
+        <w:rPr>
+          <w:rFonts w:ascii="Century" w:hAnsi="Century"/>
+        </w:rPr>
+        <w:t>concr</w:t>
+      </w:r>
+      <w:proofErr w:type="spellEnd"/>
+      <m:oMath>
+        <m:acc>
+          <m:accPr>
+            <m:chr m:val="̀"/>
+            <m:ctrlPr>
+              <w:rPr>
+                <w:rFonts w:ascii="Cambria Math" w:hAnsi="Cambria Math"/>
+              </w:rPr>
+            </m:ctrlPr>
+          </m:accPr>
+          <m:e>
+            <m:r>
+              <m:rPr>
+                <m:sty m:val="p"/>
+              </m:rPr>
+              <w:rPr>
+                <w:rFonts w:ascii="Cambria Math" w:hAnsi="Cambria Math"/>
+              </w:rPr>
+              <m:t>e</m:t>
+            </m:r>
+          </m:e>
+        </m:acc>
+      </m:oMath>
+      <w:r>
+        <w:rPr>
+          <w:rFonts w:ascii="Century" w:hAnsi="Century"/>
+        </w:rPr>
+        <w:t>te which would create tension in this stage of the game</w:t>
+      </w:r>
+      <w:r>
+        <w:rPr>
+          <w:rFonts w:ascii="Century" w:hAnsi="Century"/>
+        </w:rPr>
+        <w:t>.</w:t>
+      </w:r>
+    </w:p>
+    <w:p/>
+    <w:p>
+      <w:pPr>
+        <w:pStyle w:val="Heading2"/>
+      </w:pPr>
+      <w:r>
+        <w:t xml:space="preserve">Voiceover </w:t>
+      </w:r>
+      <w:r>
+        <w:t>–</w:t>
+      </w:r>
+      <w:r>
+        <w:t xml:space="preserve"> </w:t>
+      </w:r>
+    </w:p>
+    <w:p/>
+    <w:p>
+      <w:pPr>
+        <w:pStyle w:val="Heading2"/>
+      </w:pPr>
     </w:p>
     <w:p/>
     <w:p>
@@ -2413,7 +2961,7 @@
       </w:pPr>
     </w:pPrDefault>
   </w:docDefaults>
-  <w:latentStyles w:defLockedState="0" w:defUIPriority="99" w:defSemiHidden="0" w:defUnhideWhenUsed="0" w:defQFormat="0" w:count="375">
+  <w:latentStyles w:defLockedState="0" w:defUIPriority="99" w:defSemiHidden="0" w:defUnhideWhenUsed="0" w:defQFormat="0" w:count="376">
     <w:lsdException w:name="Normal" w:uiPriority="0" w:qFormat="1"/>
     <w:lsdException w:name="heading 1" w:uiPriority="9" w:qFormat="1"/>
     <w:lsdException w:name="heading 2" w:semiHidden="1" w:uiPriority="9" w:unhideWhenUsed="1" w:qFormat="1"/>
@@ -2519,7 +3067,6 @@
     <w:lsdException w:name="HTML Sample" w:semiHidden="1" w:unhideWhenUsed="1"/>
     <w:lsdException w:name="HTML Typewriter" w:semiHidden="1" w:unhideWhenUsed="1"/>
     <w:lsdException w:name="HTML Variable" w:semiHidden="1" w:unhideWhenUsed="1"/>
-    <w:lsdException w:name="Normal Table" w:semiHidden="1" w:unhideWhenUsed="1"/>
     <w:lsdException w:name="annotation subject" w:semiHidden="1" w:unhideWhenUsed="1"/>
     <w:lsdException w:name="No List" w:semiHidden="1" w:unhideWhenUsed="1"/>
     <w:lsdException w:name="Outline List 1" w:semiHidden="1" w:unhideWhenUsed="1"/>
@@ -2566,10 +3113,8 @@
     <w:lsdException w:name="Table Subtle 2" w:semiHidden="1" w:unhideWhenUsed="1"/>
     <w:lsdException w:name="Table Web 1" w:semiHidden="1" w:unhideWhenUsed="1"/>
     <w:lsdException w:name="Table Web 2" w:semiHidden="1" w:unhideWhenUsed="1"/>
-    <w:lsdException w:name="Table Web 3" w:semiHidden="1" w:unhideWhenUsed="1"/>
     <w:lsdException w:name="Balloon Text" w:semiHidden="1" w:unhideWhenUsed="1"/>
     <w:lsdException w:name="Table Grid" w:uiPriority="39"/>
-    <w:lsdException w:name="Table Theme" w:semiHidden="1" w:unhideWhenUsed="1"/>
     <w:lsdException w:name="Placeholder Text" w:semiHidden="1"/>
     <w:lsdException w:name="No Spacing" w:uiPriority="1" w:qFormat="1"/>
     <w:lsdException w:name="Light Shading" w:uiPriority="60"/>
@@ -2789,6 +3334,7 @@
     <w:lsdException w:name="Smart Hyperlink" w:semiHidden="1" w:unhideWhenUsed="1"/>
     <w:lsdException w:name="Hashtag" w:semiHidden="1" w:unhideWhenUsed="1"/>
     <w:lsdException w:name="Unresolved Mention" w:semiHidden="1" w:unhideWhenUsed="1"/>
+    <w:lsdException w:name="Smart Link" w:semiHidden="1" w:unhideWhenUsed="1"/>
   </w:latentStyles>
   <w:style w:type="paragraph" w:default="1" w:styleId="Normal">
     <w:name w:val="Normal"/>

</xml_diff>